<commit_message>
added sample inputs to main() and edited doc strings
</commit_message>
<xml_diff>
--- a/HW01_Deliverable 3_Kevin_Ferreras.docx
+++ b/HW01_Deliverable 3_Kevin_Ferreras.docx
@@ -6,6 +6,235 @@
       <w:pPr>
         <w:pStyle w:val="NoSpacing"/>
       </w:pPr>
+      <w:r>
+        <w:t>Name: Kevin Ferreras</w:t>
+      </w:r>
+    </w:p>
+    <w:p>
+      <w:pPr>
+        <w:pStyle w:val="NoSpacing"/>
+        <w:rPr>
+          <w:u w:val="single"/>
+        </w:rPr>
+      </w:pPr>
+    </w:p>
+    <w:p>
+      <w:pPr>
+        <w:pStyle w:val="NoSpacing"/>
+        <w:rPr>
+          <w:u w:val="single"/>
+        </w:rPr>
+      </w:pPr>
+      <w:r>
+        <w:rPr>
+          <w:u w:val="single"/>
+        </w:rPr>
+        <w:t>Deliverable 3</w:t>
+      </w:r>
+    </w:p>
+    <w:p>
+      <w:pPr>
+        <w:pStyle w:val="NoSpacing"/>
+        <w:numPr>
+          <w:ilvl w:val="0"/>
+          <w:numId w:val="1"/>
+        </w:numPr>
+      </w:pPr>
+      <w:r>
+        <w:t>One of the challenges that I encountered was thinking about the situation in which classify_triangle() were to receive a negative</w:t>
+      </w:r>
+      <w:r>
+        <w:t xml:space="preserve"> input as a length of a</w:t>
+      </w:r>
+      <w:r>
+        <w:t xml:space="preserve"> side and how the function would go about handling it. My solution to the negative-side </w:t>
+      </w:r>
+      <w:r>
+        <w:t>situation</w:t>
+      </w:r>
+      <w:r>
+        <w:t xml:space="preserve"> was to create a separate function that classify_triangle() </w:t>
+      </w:r>
+      <w:r>
+        <w:t>w</w:t>
+      </w:r>
+      <w:r>
+        <w:t>ould call t</w:t>
+      </w:r>
+      <w:r>
+        <w:t>o</w:t>
+      </w:r>
+      <w:r>
+        <w:t xml:space="preserve"> check if any of the inputs are negative. Another challenge I encountered was thinking about the situation in which one side did not make a complete triangle. Similarly, my solution to this was to create a separate function that classify_triangle() would call in order to make sure that the inputs adhered to the triangle property: </w:t>
+      </w:r>
+      <w:r>
+        <w:rPr>
+          <w:i/>
+          <w:iCs/>
+        </w:rPr>
+        <w:t>The sum of the length of any two sides of a triangle is greater than the length of the third side</w:t>
+      </w:r>
+      <w:r>
+        <w:rPr>
+          <w:i/>
+          <w:iCs/>
+        </w:rPr>
+        <w:t xml:space="preserve"> </w:t>
+      </w:r>
+      <w:r>
+        <w:t>, which would avoid the incomplete-triangle situation</w:t>
+      </w:r>
+      <w:r>
+        <w:t>.</w:t>
+      </w:r>
+    </w:p>
+    <w:p>
+      <w:pPr>
+        <w:pStyle w:val="NoSpacing"/>
+        <w:ind w:left="720"/>
+      </w:pPr>
+    </w:p>
+    <w:p>
+      <w:pPr>
+        <w:pStyle w:val="NoSpacing"/>
+        <w:numPr>
+          <w:ilvl w:val="0"/>
+          <w:numId w:val="1"/>
+        </w:numPr>
+      </w:pPr>
+      <w:r>
+        <w:t>I found that the requirements for this assignment were vague/incomplete. For example:</w:t>
+      </w:r>
+    </w:p>
+    <w:p>
+      <w:pPr>
+        <w:pStyle w:val="NoSpacing"/>
+        <w:numPr>
+          <w:ilvl w:val="1"/>
+          <w:numId w:val="1"/>
+        </w:numPr>
+      </w:pPr>
+      <w:r>
+        <w:t>The requirements do not specify whether the parameters that are to be passed into classify_triangle() should be integers, floats, or strings</w:t>
+      </w:r>
+    </w:p>
+    <w:p>
+      <w:pPr>
+        <w:pStyle w:val="NoSpacing"/>
+        <w:numPr>
+          <w:ilvl w:val="1"/>
+          <w:numId w:val="1"/>
+        </w:numPr>
+      </w:pPr>
+      <w:r>
+        <w:t>The requirements do not specify where the parameters will be coming from; will the program require user input? Will it be a data dump? Will it have to</w:t>
+      </w:r>
+      <w:r>
+        <w:t xml:space="preserve"> </w:t>
+      </w:r>
+      <w:r>
+        <w:t>read from a file? Etc.</w:t>
+      </w:r>
+    </w:p>
+    <w:p>
+      <w:pPr>
+        <w:pStyle w:val="NoSpacing"/>
+        <w:numPr>
+          <w:ilvl w:val="1"/>
+          <w:numId w:val="1"/>
+        </w:numPr>
+      </w:pPr>
+      <w:r>
+        <w:t>For the string that is supposed to be returned by classify_triangle</w:t>
+      </w:r>
+      <w:r>
+        <w:t>()</w:t>
+      </w:r>
+      <w:r>
+        <w:t>, the requirements do not specify how the string should read or</w:t>
+      </w:r>
+      <w:r>
+        <w:t xml:space="preserve"> be</w:t>
+      </w:r>
+      <w:r>
+        <w:t xml:space="preserve"> formatted, leaving the assumption that the function should just “spit out” </w:t>
+      </w:r>
+      <w:r>
+        <w:rPr>
+          <w:i/>
+          <w:iCs/>
+        </w:rPr>
+        <w:t>scalene</w:t>
+      </w:r>
+      <w:r>
+        <w:t xml:space="preserve">, </w:t>
+      </w:r>
+      <w:r>
+        <w:rPr>
+          <w:i/>
+          <w:iCs/>
+        </w:rPr>
+        <w:t>isosceles</w:t>
+      </w:r>
+      <w:r>
+        <w:t xml:space="preserve">, </w:t>
+      </w:r>
+      <w:r>
+        <w:rPr>
+          <w:i/>
+          <w:iCs/>
+        </w:rPr>
+        <w:t>equilateral</w:t>
+      </w:r>
+      <w:r>
+        <w:t xml:space="preserve">, or </w:t>
+      </w:r>
+      <w:r>
+        <w:rPr>
+          <w:i/>
+          <w:iCs/>
+        </w:rPr>
+        <w:t>right</w:t>
+      </w:r>
+    </w:p>
+    <w:p>
+      <w:pPr>
+        <w:pStyle w:val="NoSpacing"/>
+        <w:ind w:left="1440"/>
+      </w:pPr>
+    </w:p>
+    <w:p>
+      <w:pPr>
+        <w:pStyle w:val="NoSpacing"/>
+        <w:numPr>
+          <w:ilvl w:val="0"/>
+          <w:numId w:val="1"/>
+        </w:numPr>
+      </w:pPr>
+      <w:r>
+        <w:t>Given prior experience with VS Code, Github, &amp; Unittest, I did not encounter any challenges with these development tools</w:t>
+      </w:r>
+      <w:r>
+        <w:t>.</w:t>
+      </w:r>
+    </w:p>
+    <w:p>
+      <w:pPr>
+        <w:pStyle w:val="NoSpacing"/>
+        <w:ind w:left="720"/>
+      </w:pPr>
+    </w:p>
+    <w:p>
+      <w:pPr>
+        <w:pStyle w:val="NoSpacing"/>
+        <w:numPr>
+          <w:ilvl w:val="0"/>
+          <w:numId w:val="1"/>
+        </w:numPr>
+      </w:pPr>
+      <w:r>
+        <w:t>My criteria/approach for my test cases was to have at least one general case and one edge case.</w:t>
+      </w:r>
     </w:p>
     <w:sectPr>
       <w:pgSz w:w="12240" w:h="15840"/>
@@ -15,6 +244,126 @@
     </w:sectPr>
   </w:body>
 </w:document>
+</file>
+
+<file path=word/numbering.xml><?xml version="1.0" encoding="utf-8"?>
+<w:numbering xmlns:wpc="http://schemas.microsoft.com/office/word/2010/wordprocessingCanvas" xmlns:cx="http://schemas.microsoft.com/office/drawing/2014/chartex" xmlns:cx1="http://schemas.microsoft.com/office/drawing/2015/9/8/chartex" xmlns:cx2="http://schemas.microsoft.com/office/drawing/2015/10/21/chartex" xmlns:cx3="http://schemas.microsoft.com/office/drawing/2016/5/9/chartex" xmlns:cx4="http://schemas.microsoft.com/office/drawing/2016/5/10/chartex" xmlns:cx5="http://schemas.microsoft.com/office/drawing/2016/5/11/chartex" xmlns:cx6="http://schemas.microsoft.com/office/drawing/2016/5/12/chartex" xmlns:cx7="http://schemas.microsoft.com/office/drawing/2016/5/13/chartex" xmlns:cx8="http://schemas.microsoft.com/office/drawing/2016/5/14/chartex" xmlns:mc="http://schemas.openxmlformats.org/markup-compatibility/2006" xmlns:aink="http://schemas.microsoft.com/office/drawing/2016/ink" xmlns:am3d="http://schemas.microsoft.com/office/drawing/2017/model3d" xmlns:o="urn:schemas-microsoft-com:office:office" xmlns:r="http://schemas.openxmlformats.org/officeDocument/2006/relationships" xmlns:m="http://schemas.openxmlformats.org/officeDocument/2006/math" xmlns:v="urn:schemas-microsoft-com:vml" xmlns:wp14="http://schemas.microsoft.com/office/word/2010/wordprocessingDrawing" xmlns:wp="http://schemas.openxmlformats.org/drawingml/2006/wordprocessingDrawing" xmlns:w10="urn:schemas-microsoft-com:office:word" xmlns:w="http://schemas.openxmlformats.org/wordprocessingml/2006/main" xmlns:w14="http://schemas.microsoft.com/office/word/2010/wordml" xmlns:w15="http://schemas.microsoft.com/office/word/2012/wordml" xmlns:w16cex="http://schemas.microsoft.com/office/word/2018/wordml/cex" xmlns:w16cid="http://schemas.microsoft.com/office/word/2016/wordml/cid" xmlns:w16="http://schemas.microsoft.com/office/word/2018/wordml" xmlns:w16se="http://schemas.microsoft.com/office/word/2015/wordml/symex" xmlns:wpg="http://schemas.microsoft.com/office/word/2010/wordprocessingGroup" xmlns:wpi="http://schemas.microsoft.com/office/word/2010/wordprocessingInk" xmlns:wne="http://schemas.microsoft.com/office/word/2006/wordml" xmlns:wps="http://schemas.microsoft.com/office/word/2010/wordprocessingShape" mc:Ignorable="w14 w15 w16se w16cid w16 w16cex wp14">
+  <w:abstractNum w:abstractNumId="0" w15:restartNumberingAfterBreak="0">
+    <w:nsid w:val="6F6666B1"/>
+    <w:multiLevelType w:val="hybridMultilevel"/>
+    <w:tmpl w:val="5748CA68"/>
+    <w:lvl w:ilvl="0" w:tplc="F5D48BBC">
+      <w:numFmt w:val="bullet"/>
+      <w:lvlText w:val="-"/>
+      <w:lvlJc w:val="left"/>
+      <w:pPr>
+        <w:ind w:left="720" w:hanging="360"/>
+      </w:pPr>
+      <w:rPr>
+        <w:rFonts w:ascii="Calibri" w:eastAsiaTheme="minorHAnsi" w:hAnsi="Calibri" w:cs="Calibri" w:hint="default"/>
+      </w:rPr>
+    </w:lvl>
+    <w:lvl w:ilvl="1" w:tplc="04090003">
+      <w:start w:val="1"/>
+      <w:numFmt w:val="bullet"/>
+      <w:lvlText w:val="o"/>
+      <w:lvlJc w:val="left"/>
+      <w:pPr>
+        <w:ind w:left="1440" w:hanging="360"/>
+      </w:pPr>
+      <w:rPr>
+        <w:rFonts w:ascii="Courier New" w:hAnsi="Courier New" w:cs="Courier New" w:hint="default"/>
+      </w:rPr>
+    </w:lvl>
+    <w:lvl w:ilvl="2" w:tplc="04090005" w:tentative="1">
+      <w:start w:val="1"/>
+      <w:numFmt w:val="bullet"/>
+      <w:lvlText w:val=""/>
+      <w:lvlJc w:val="left"/>
+      <w:pPr>
+        <w:ind w:left="2160" w:hanging="360"/>
+      </w:pPr>
+      <w:rPr>
+        <w:rFonts w:ascii="Wingdings" w:hAnsi="Wingdings" w:hint="default"/>
+      </w:rPr>
+    </w:lvl>
+    <w:lvl w:ilvl="3" w:tplc="04090001" w:tentative="1">
+      <w:start w:val="1"/>
+      <w:numFmt w:val="bullet"/>
+      <w:lvlText w:val=""/>
+      <w:lvlJc w:val="left"/>
+      <w:pPr>
+        <w:ind w:left="2880" w:hanging="360"/>
+      </w:pPr>
+      <w:rPr>
+        <w:rFonts w:ascii="Symbol" w:hAnsi="Symbol" w:hint="default"/>
+      </w:rPr>
+    </w:lvl>
+    <w:lvl w:ilvl="4" w:tplc="04090003" w:tentative="1">
+      <w:start w:val="1"/>
+      <w:numFmt w:val="bullet"/>
+      <w:lvlText w:val="o"/>
+      <w:lvlJc w:val="left"/>
+      <w:pPr>
+        <w:ind w:left="3600" w:hanging="360"/>
+      </w:pPr>
+      <w:rPr>
+        <w:rFonts w:ascii="Courier New" w:hAnsi="Courier New" w:cs="Courier New" w:hint="default"/>
+      </w:rPr>
+    </w:lvl>
+    <w:lvl w:ilvl="5" w:tplc="04090005" w:tentative="1">
+      <w:start w:val="1"/>
+      <w:numFmt w:val="bullet"/>
+      <w:lvlText w:val=""/>
+      <w:lvlJc w:val="left"/>
+      <w:pPr>
+        <w:ind w:left="4320" w:hanging="360"/>
+      </w:pPr>
+      <w:rPr>
+        <w:rFonts w:ascii="Wingdings" w:hAnsi="Wingdings" w:hint="default"/>
+      </w:rPr>
+    </w:lvl>
+    <w:lvl w:ilvl="6" w:tplc="04090001" w:tentative="1">
+      <w:start w:val="1"/>
+      <w:numFmt w:val="bullet"/>
+      <w:lvlText w:val=""/>
+      <w:lvlJc w:val="left"/>
+      <w:pPr>
+        <w:ind w:left="5040" w:hanging="360"/>
+      </w:pPr>
+      <w:rPr>
+        <w:rFonts w:ascii="Symbol" w:hAnsi="Symbol" w:hint="default"/>
+      </w:rPr>
+    </w:lvl>
+    <w:lvl w:ilvl="7" w:tplc="04090003" w:tentative="1">
+      <w:start w:val="1"/>
+      <w:numFmt w:val="bullet"/>
+      <w:lvlText w:val="o"/>
+      <w:lvlJc w:val="left"/>
+      <w:pPr>
+        <w:ind w:left="5760" w:hanging="360"/>
+      </w:pPr>
+      <w:rPr>
+        <w:rFonts w:ascii="Courier New" w:hAnsi="Courier New" w:cs="Courier New" w:hint="default"/>
+      </w:rPr>
+    </w:lvl>
+    <w:lvl w:ilvl="8" w:tplc="04090005" w:tentative="1">
+      <w:start w:val="1"/>
+      <w:numFmt w:val="bullet"/>
+      <w:lvlText w:val=""/>
+      <w:lvlJc w:val="left"/>
+      <w:pPr>
+        <w:ind w:left="6480" w:hanging="360"/>
+      </w:pPr>
+      <w:rPr>
+        <w:rFonts w:ascii="Wingdings" w:hAnsi="Wingdings" w:hint="default"/>
+      </w:rPr>
+    </w:lvl>
+  </w:abstractNum>
+  <w:num w:numId="1">
+    <w:abstractNumId w:val="0"/>
+  </w:num>
+</w:numbering>
 </file>
 
 <file path=word/styles.xml><?xml version="1.0" encoding="utf-8"?>
@@ -140,6 +489,7 @@
     <w:lsdException w:name="HTML Sample" w:semiHidden="1" w:unhideWhenUsed="1"/>
     <w:lsdException w:name="HTML Typewriter" w:semiHidden="1" w:unhideWhenUsed="1"/>
     <w:lsdException w:name="HTML Variable" w:semiHidden="1" w:unhideWhenUsed="1"/>
+    <w:lsdException w:name="Normal Table" w:semiHidden="1" w:unhideWhenUsed="1"/>
     <w:lsdException w:name="annotation subject" w:semiHidden="1" w:unhideWhenUsed="1"/>
     <w:lsdException w:name="No List" w:semiHidden="1" w:unhideWhenUsed="1"/>
     <w:lsdException w:name="Outline List 1" w:semiHidden="1" w:unhideWhenUsed="1"/>
@@ -186,8 +536,10 @@
     <w:lsdException w:name="Table Subtle 2" w:semiHidden="1" w:unhideWhenUsed="1"/>
     <w:lsdException w:name="Table Web 1" w:semiHidden="1" w:unhideWhenUsed="1"/>
     <w:lsdException w:name="Table Web 2" w:semiHidden="1" w:unhideWhenUsed="1"/>
+    <w:lsdException w:name="Table Web 3" w:semiHidden="1" w:unhideWhenUsed="1"/>
     <w:lsdException w:name="Balloon Text" w:semiHidden="1" w:unhideWhenUsed="1"/>
     <w:lsdException w:name="Table Grid" w:uiPriority="39"/>
+    <w:lsdException w:name="Table Theme" w:semiHidden="1" w:unhideWhenUsed="1"/>
     <w:lsdException w:name="Placeholder Text" w:semiHidden="1"/>
     <w:lsdException w:name="No Spacing" w:uiPriority="1" w:qFormat="1"/>
     <w:lsdException w:name="Light Shading" w:uiPriority="60"/>

</xml_diff>